<commit_message>
interview and Yarn architec modified
</commit_message>
<xml_diff>
--- a/ToRead/InterviewHelp.docx
+++ b/ToRead/InterviewHelp.docx
@@ -48,8 +48,62 @@
           <w:bottom w:val="single" w:sz="6" w:space="1" w:color="auto"/>
         </w:pBdr>
       </w:pPr>
-      <w:bookmarkStart w:id="0" w:name="_GoBack"/>
-      <w:bookmarkEnd w:id="0"/>
+    </w:p>
+    <w:p>
+      <w:pPr>
+        <w:pBdr>
+          <w:bottom w:val="single" w:sz="6" w:space="1" w:color="auto"/>
+        </w:pBdr>
+        <w:spacing w:after="0"/>
+      </w:pPr>
+      <w:r>
+        <w:t xml:space="preserve">Spark </w:t>
+      </w:r>
+      <w:r>
+        <w:t>Driver Program:</w:t>
+      </w:r>
+    </w:p>
+    <w:p>
+      <w:pPr>
+        <w:pBdr>
+          <w:bottom w:val="single" w:sz="6" w:space="1" w:color="auto"/>
+        </w:pBdr>
+        <w:spacing w:after="0"/>
+      </w:pPr>
+      <w:r>
+        <w:t>--------------------------------------</w:t>
+      </w:r>
+    </w:p>
+    <w:p>
+      <w:pPr>
+        <w:pBdr>
+          <w:bottom w:val="single" w:sz="6" w:space="1" w:color="auto"/>
+        </w:pBdr>
+        <w:spacing w:after="0"/>
+      </w:pPr>
+      <w:r>
+        <w:t>Driver program</w:t>
+      </w:r>
+      <w:r>
+        <w:tab/>
+        <w:t xml:space="preserve">The process running the </w:t>
+      </w:r>
+      <w:proofErr w:type="gramStart"/>
+      <w:r>
+        <w:t>main(</w:t>
+      </w:r>
+      <w:proofErr w:type="gramEnd"/>
+      <w:r>
+        <w:t xml:space="preserve">) function of the application and creating the </w:t>
+      </w:r>
+      <w:proofErr w:type="spellStart"/>
+      <w:r>
+        <w:t>SparkContext</w:t>
+      </w:r>
+      <w:proofErr w:type="spellEnd"/>
+      <w:r>
+        <w:t>.</w:t>
+      </w:r>
     </w:p>
     <w:p>
       <w:pPr>
@@ -121,6 +175,7 @@
         </w:rPr>
         <w:t>Driver program contains application's </w:t>
       </w:r>
+      <w:proofErr w:type="gramStart"/>
       <w:r>
         <w:rPr>
           <w:rFonts w:ascii="Arial" w:eastAsia="Times New Roman" w:hAnsi="Arial" w:cs="Arial"/>
@@ -131,7 +186,20 @@
           <w:sz w:val="20"/>
           <w:szCs w:val="20"/>
         </w:rPr>
-        <w:t>main()</w:t>
+        <w:t>main(</w:t>
+      </w:r>
+      <w:proofErr w:type="gramEnd"/>
+      <w:r>
+        <w:rPr>
+          <w:rFonts w:ascii="Arial" w:eastAsia="Times New Roman" w:hAnsi="Arial" w:cs="Arial"/>
+          <w:b/>
+          <w:i/>
+          <w:iCs/>
+          <w:color w:val="333333"/>
+          <w:sz w:val="20"/>
+          <w:szCs w:val="20"/>
+        </w:rPr>
+        <w:t>)</w:t>
       </w:r>
       <w:r>
         <w:rPr>
@@ -169,7 +237,29 @@
           <w:sz w:val="20"/>
           <w:szCs w:val="20"/>
         </w:rPr>
-        <w:t>It is the process which is running the user code which in turn create the SparkContext object, </w:t>
+        <w:t xml:space="preserve">It is the process which is running the user code which in turn create the </w:t>
+      </w:r>
+      <w:proofErr w:type="spellStart"/>
+      <w:r>
+        <w:rPr>
+          <w:rFonts w:ascii="Arial" w:eastAsia="Times New Roman" w:hAnsi="Arial" w:cs="Arial"/>
+          <w:b/>
+          <w:color w:val="333333"/>
+          <w:sz w:val="20"/>
+          <w:szCs w:val="20"/>
+        </w:rPr>
+        <w:t>SparkContext</w:t>
+      </w:r>
+      <w:proofErr w:type="spellEnd"/>
+      <w:r>
+        <w:rPr>
+          <w:rFonts w:ascii="Arial" w:eastAsia="Times New Roman" w:hAnsi="Arial" w:cs="Arial"/>
+          <w:b/>
+          <w:color w:val="333333"/>
+          <w:sz w:val="20"/>
+          <w:szCs w:val="20"/>
+        </w:rPr>
+        <w:t xml:space="preserve"> object, </w:t>
       </w:r>
       <w:hyperlink r:id="rId7" w:history="1">
         <w:r>
@@ -268,28 +358,112 @@
         </w:rPr>
         <w:t>through a </w:t>
       </w:r>
-      <w:hyperlink r:id="rId10" w:history="1">
-        <w:r>
-          <w:rPr>
-            <w:rFonts w:ascii="Arial" w:eastAsia="Times New Roman" w:hAnsi="Arial" w:cs="Arial"/>
-            <w:b/>
-            <w:bCs/>
-            <w:color w:val="E7797A"/>
-            <w:sz w:val="20"/>
-            <w:szCs w:val="20"/>
-            <w:u w:val="single"/>
-          </w:rPr>
-          <w:t>SparkContext</w:t>
-        </w:r>
-      </w:hyperlink>
-      <w:r>
-        <w:rPr>
-          <w:rFonts w:ascii="Arial" w:eastAsia="Times New Roman" w:hAnsi="Arial" w:cs="Arial"/>
-          <w:color w:val="333333"/>
-          <w:sz w:val="20"/>
-          <w:szCs w:val="20"/>
-        </w:rPr>
-        <w:t> object which represents a connection to computing cluster (From Spark 2.0 onwards we can access SparkContext object through SparkSession).</w:t>
+      <w:proofErr w:type="spellStart"/>
+      <w:r>
+        <w:rPr>
+          <w:rFonts w:ascii="Arial" w:eastAsia="Times New Roman" w:hAnsi="Arial" w:cs="Arial"/>
+          <w:b/>
+          <w:bCs/>
+          <w:color w:val="333333"/>
+          <w:sz w:val="20"/>
+          <w:szCs w:val="20"/>
+        </w:rPr>
+        <w:fldChar w:fldCharType="begin"/>
+      </w:r>
+      <w:r>
+        <w:rPr>
+          <w:rFonts w:ascii="Arial" w:eastAsia="Times New Roman" w:hAnsi="Arial" w:cs="Arial"/>
+          <w:b/>
+          <w:bCs/>
+          <w:color w:val="333333"/>
+          <w:sz w:val="20"/>
+          <w:szCs w:val="20"/>
+        </w:rPr>
+        <w:instrText xml:space="preserve"> HYPERLINK "http://data-flair.training/blogs/sparkcontext-in-apache-spark-tutorial/" </w:instrText>
+      </w:r>
+      <w:r>
+        <w:rPr>
+          <w:rFonts w:ascii="Arial" w:eastAsia="Times New Roman" w:hAnsi="Arial" w:cs="Arial"/>
+          <w:b/>
+          <w:bCs/>
+          <w:color w:val="333333"/>
+          <w:sz w:val="20"/>
+          <w:szCs w:val="20"/>
+        </w:rPr>
+        <w:fldChar w:fldCharType="separate"/>
+      </w:r>
+      <w:r>
+        <w:rPr>
+          <w:rFonts w:ascii="Arial" w:eastAsia="Times New Roman" w:hAnsi="Arial" w:cs="Arial"/>
+          <w:b/>
+          <w:bCs/>
+          <w:color w:val="E7797A"/>
+          <w:sz w:val="20"/>
+          <w:szCs w:val="20"/>
+          <w:u w:val="single"/>
+        </w:rPr>
+        <w:t>SparkContext</w:t>
+      </w:r>
+      <w:proofErr w:type="spellEnd"/>
+      <w:r>
+        <w:rPr>
+          <w:rFonts w:ascii="Arial" w:eastAsia="Times New Roman" w:hAnsi="Arial" w:cs="Arial"/>
+          <w:b/>
+          <w:bCs/>
+          <w:color w:val="333333"/>
+          <w:sz w:val="20"/>
+          <w:szCs w:val="20"/>
+        </w:rPr>
+        <w:fldChar w:fldCharType="end"/>
+      </w:r>
+      <w:r>
+        <w:rPr>
+          <w:rFonts w:ascii="Arial" w:eastAsia="Times New Roman" w:hAnsi="Arial" w:cs="Arial"/>
+          <w:color w:val="333333"/>
+          <w:sz w:val="20"/>
+          <w:szCs w:val="20"/>
+        </w:rPr>
+        <w:t xml:space="preserve"> object which represents a connection to computing cluster (From Spark 2.0 onwards we can access </w:t>
+      </w:r>
+      <w:proofErr w:type="spellStart"/>
+      <w:r>
+        <w:rPr>
+          <w:rFonts w:ascii="Arial" w:eastAsia="Times New Roman" w:hAnsi="Arial" w:cs="Arial"/>
+          <w:color w:val="333333"/>
+          <w:sz w:val="20"/>
+          <w:szCs w:val="20"/>
+        </w:rPr>
+        <w:t>SparkContext</w:t>
+      </w:r>
+      <w:proofErr w:type="spellEnd"/>
+      <w:r>
+        <w:rPr>
+          <w:rFonts w:ascii="Arial" w:eastAsia="Times New Roman" w:hAnsi="Arial" w:cs="Arial"/>
+          <w:color w:val="333333"/>
+          <w:sz w:val="20"/>
+          <w:szCs w:val="20"/>
+        </w:rPr>
+        <w:t xml:space="preserve"> object through </w:t>
+      </w:r>
+      <w:proofErr w:type="spellStart"/>
+      <w:r>
+        <w:rPr>
+          <w:rFonts w:ascii="Arial" w:eastAsia="Times New Roman" w:hAnsi="Arial" w:cs="Arial"/>
+          <w:color w:val="333333"/>
+          <w:sz w:val="20"/>
+          <w:szCs w:val="20"/>
+        </w:rPr>
+        <w:t>SparkSession</w:t>
+      </w:r>
+      <w:proofErr w:type="spellEnd"/>
+      <w:r>
+        <w:rPr>
+          <w:rFonts w:ascii="Arial" w:eastAsia="Times New Roman" w:hAnsi="Arial" w:cs="Arial"/>
+          <w:color w:val="333333"/>
+          <w:sz w:val="20"/>
+          <w:szCs w:val="20"/>
+        </w:rPr>
+        <w:t>).</w:t>
       </w:r>
     </w:p>
     <w:p>
@@ -373,7 +547,7 @@
         </w:rPr>
         <w:t>Spark program creates a logical plan called </w:t>
       </w:r>
-      <w:hyperlink r:id="rId11" w:history="1">
+      <w:hyperlink r:id="rId10" w:history="1">
         <w:r>
           <w:rPr>
             <w:rFonts w:ascii="Arial" w:eastAsia="Times New Roman" w:hAnsi="Arial" w:cs="Arial"/>
@@ -399,6 +573,62 @@
       </w:r>
     </w:p>
     <w:p/>
+    <w:p>
+      <w:r>
+        <w:rPr>
+          <w:noProof/>
+        </w:rPr>
+        <w:lastRenderedPageBreak/>
+        <w:drawing>
+          <wp:inline distT="0" distB="0" distL="0" distR="0">
+            <wp:extent cx="5676900" cy="2724150"/>
+            <wp:effectExtent l="0" t="0" r="0" b="0"/>
+            <wp:docPr id="1" name="Picture 1" descr="Spark cluster components"/>
+            <wp:cNvGraphicFramePr>
+              <a:graphicFrameLocks xmlns:a="http://schemas.openxmlformats.org/drawingml/2006/main" noChangeAspect="1"/>
+            </wp:cNvGraphicFramePr>
+            <a:graphic xmlns:a="http://schemas.openxmlformats.org/drawingml/2006/main">
+              <a:graphicData uri="http://schemas.openxmlformats.org/drawingml/2006/picture">
+                <pic:pic xmlns:pic="http://schemas.openxmlformats.org/drawingml/2006/picture">
+                  <pic:nvPicPr>
+                    <pic:cNvPr id="0" name="Picture 1" descr="Spark cluster components"/>
+                    <pic:cNvPicPr>
+                      <a:picLocks noChangeAspect="1" noChangeArrowheads="1"/>
+                    </pic:cNvPicPr>
+                  </pic:nvPicPr>
+                  <pic:blipFill>
+                    <a:blip r:embed="rId11">
+                      <a:extLst>
+                        <a:ext uri="{28A0092B-C50C-407E-A947-70E740481C1C}">
+                          <a14:useLocalDpi xmlns:a14="http://schemas.microsoft.com/office/drawing/2010/main" val="0"/>
+                        </a:ext>
+                      </a:extLst>
+                    </a:blip>
+                    <a:srcRect/>
+                    <a:stretch>
+                      <a:fillRect/>
+                    </a:stretch>
+                  </pic:blipFill>
+                  <pic:spPr bwMode="auto">
+                    <a:xfrm>
+                      <a:off x="0" y="0"/>
+                      <a:ext cx="5676900" cy="2724150"/>
+                    </a:xfrm>
+                    <a:prstGeom prst="rect">
+                      <a:avLst/>
+                    </a:prstGeom>
+                    <a:noFill/>
+                    <a:ln>
+                      <a:noFill/>
+                    </a:ln>
+                  </pic:spPr>
+                </pic:pic>
+              </a:graphicData>
+            </a:graphic>
+          </wp:inline>
+        </w:drawing>
+      </w:r>
+    </w:p>
     <w:p/>
     <w:p>
       <w:pPr>
@@ -440,7 +670,25 @@
           <w:sz w:val="20"/>
           <w:szCs w:val="20"/>
         </w:rPr>
-        <w:t>Parquet is a columnar format supported by many data processing systems. The benifits of having a columnar storage are -</w:t>
+        <w:t xml:space="preserve">Parquet is a columnar format supported by many data processing systems. The </w:t>
+      </w:r>
+      <w:r>
+        <w:rPr>
+          <w:rFonts w:ascii="Arial" w:hAnsi="Arial" w:cs="Arial"/>
+          <w:color w:val="333333"/>
+          <w:sz w:val="20"/>
+          <w:szCs w:val="20"/>
+        </w:rPr>
+        <w:t>benefits</w:t>
+      </w:r>
+      <w:r>
+        <w:rPr>
+          <w:rFonts w:ascii="Arial" w:hAnsi="Arial" w:cs="Arial"/>
+          <w:color w:val="333333"/>
+          <w:sz w:val="20"/>
+          <w:szCs w:val="20"/>
+        </w:rPr>
+        <w:t xml:space="preserve"> of having a columnar storage are -</w:t>
       </w:r>
     </w:p>
     <w:p>
@@ -530,6 +778,8 @@
         </w:rPr>
         <w:t>4- Columnar storage gives better-summarized data and follows type-specific encoding.</w:t>
       </w:r>
+      <w:bookmarkStart w:id="0" w:name="_GoBack"/>
+      <w:bookmarkEnd w:id="0"/>
     </w:p>
     <w:p>
       <w:pPr>
@@ -628,6 +878,7 @@
         </w:rPr>
         <w:br/>
       </w:r>
+      <w:proofErr w:type="gramStart"/>
       <w:r>
         <w:rPr>
           <w:rFonts w:ascii="Arial" w:hAnsi="Arial" w:cs="Arial"/>
@@ -635,21 +886,870 @@
           <w:sz w:val="20"/>
           <w:szCs w:val="20"/>
         </w:rPr>
+        <w:t>2)I</w:t>
+      </w:r>
+      <w:proofErr w:type="gramEnd"/>
+      <w:r>
+        <w:rPr>
+          <w:rFonts w:ascii="Arial" w:hAnsi="Arial" w:cs="Arial"/>
+          <w:color w:val="333333"/>
+          <w:sz w:val="20"/>
+          <w:szCs w:val="20"/>
+        </w:rPr>
+        <w:t>/O will be reduced as we can efficiently scan only a subset of the columns while reading the data. Better compression also reduces the bandwidth required to read the input.</w:t>
+      </w:r>
+      <w:r>
+        <w:rPr>
+          <w:rFonts w:ascii="Arial" w:hAnsi="Arial" w:cs="Arial"/>
+          <w:color w:val="333333"/>
+          <w:sz w:val="20"/>
+          <w:szCs w:val="20"/>
+        </w:rPr>
+        <w:br/>
+      </w:r>
+      <w:proofErr w:type="gramStart"/>
+      <w:r>
+        <w:rPr>
+          <w:rFonts w:ascii="Arial" w:hAnsi="Arial" w:cs="Arial"/>
+          <w:color w:val="333333"/>
+          <w:sz w:val="20"/>
+          <w:szCs w:val="20"/>
+        </w:rPr>
+        <w:t>3)As</w:t>
+      </w:r>
+      <w:proofErr w:type="gramEnd"/>
+      <w:r>
+        <w:rPr>
+          <w:rFonts w:ascii="Arial" w:hAnsi="Arial" w:cs="Arial"/>
+          <w:color w:val="333333"/>
+          <w:sz w:val="20"/>
+          <w:szCs w:val="20"/>
+        </w:rPr>
+        <w:t xml:space="preserve"> we store data of the same type in each column, we can use encoding better suited to the modern processors’ pipeline by making instruction branching more predictable.</w:t>
+      </w:r>
+    </w:p>
+    <w:p/>
+    <w:p/>
+    <w:p>
+      <w:pPr>
+        <w:spacing w:after="0"/>
+      </w:pPr>
+    </w:p>
+    <w:p>
+      <w:pPr>
+        <w:spacing w:after="0"/>
+      </w:pPr>
+    </w:p>
+    <w:p>
+      <w:pPr>
+        <w:spacing w:after="0"/>
+      </w:pPr>
+    </w:p>
+    <w:p>
+      <w:pPr>
+        <w:spacing w:after="0"/>
+      </w:pPr>
+    </w:p>
+    <w:p>
+      <w:pPr>
+        <w:spacing w:after="0"/>
+      </w:pPr>
+    </w:p>
+    <w:p>
+      <w:pPr>
+        <w:spacing w:after="0"/>
+        <w:rPr>
+          <w:b/>
+        </w:rPr>
+      </w:pPr>
+      <w:r>
+        <w:rPr>
+          <w:b/>
+        </w:rPr>
         <w:lastRenderedPageBreak/>
-        <w:t>2)I/O will be reduced as we can efficiently scan only a subset of the columns while reading the data. Better compression also reduces the bandwidth required to read the input.</w:t>
-      </w:r>
-      <w:r>
-        <w:rPr>
-          <w:rFonts w:ascii="Arial" w:hAnsi="Arial" w:cs="Arial"/>
-          <w:color w:val="333333"/>
-          <w:sz w:val="20"/>
-          <w:szCs w:val="20"/>
-        </w:rPr>
-        <w:br/>
-        <w:t>3)As we store data of the same type in each column, we can use encoding better suited to the modern processors’ pipeline by making instruction branching more predictable.</w:t>
-      </w:r>
-    </w:p>
-    <w:p/>
+        <w:t>YARN</w:t>
+      </w:r>
+    </w:p>
+    <w:p>
+      <w:pPr>
+        <w:spacing w:after="0"/>
+      </w:pPr>
+      <w:r>
+        <w:t>---------------------</w:t>
+      </w:r>
+    </w:p>
+    <w:p>
+      <w:pPr>
+        <w:spacing w:after="0"/>
+      </w:pPr>
+    </w:p>
+    <w:p>
+      <w:pPr>
+        <w:spacing w:after="0"/>
+        <w:rPr>
+          <w:sz w:val="24"/>
+          <w:szCs w:val="24"/>
+        </w:rPr>
+      </w:pPr>
+      <w:r>
+        <w:rPr>
+          <w:sz w:val="24"/>
+          <w:szCs w:val="24"/>
+        </w:rPr>
+        <w:t xml:space="preserve">- Yet Another </w:t>
+      </w:r>
+      <w:proofErr w:type="spellStart"/>
+      <w:r>
+        <w:rPr>
+          <w:sz w:val="24"/>
+          <w:szCs w:val="24"/>
+        </w:rPr>
+        <w:t>Resourec</w:t>
+      </w:r>
+      <w:proofErr w:type="spellEnd"/>
+      <w:r>
+        <w:rPr>
+          <w:sz w:val="24"/>
+          <w:szCs w:val="24"/>
+        </w:rPr>
+        <w:t xml:space="preserve"> Negotiator (MapReduce-2)</w:t>
+      </w:r>
+    </w:p>
+    <w:p>
+      <w:pPr>
+        <w:spacing w:after="0"/>
+        <w:rPr>
+          <w:sz w:val="24"/>
+          <w:szCs w:val="24"/>
+        </w:rPr>
+      </w:pPr>
+      <w:r>
+        <w:rPr>
+          <w:sz w:val="24"/>
+          <w:szCs w:val="24"/>
+        </w:rPr>
+        <w:t>- in MapReduce 1, Scalability a bottle nec</w:t>
+      </w:r>
+      <w:r>
+        <w:rPr>
+          <w:sz w:val="24"/>
+          <w:szCs w:val="24"/>
+        </w:rPr>
+        <w:t>k</w:t>
+      </w:r>
+      <w:r>
+        <w:rPr>
+          <w:sz w:val="24"/>
+          <w:szCs w:val="24"/>
+        </w:rPr>
+        <w:t xml:space="preserve"> when cluster size grows to 400+</w:t>
+      </w:r>
+    </w:p>
+    <w:p>
+      <w:pPr>
+        <w:spacing w:after="0"/>
+        <w:rPr>
+          <w:sz w:val="24"/>
+          <w:szCs w:val="24"/>
+        </w:rPr>
+      </w:pPr>
+      <w:r>
+        <w:rPr>
+          <w:sz w:val="24"/>
+          <w:szCs w:val="24"/>
+        </w:rPr>
+        <w:t>- 2010 yahoo began the next generation MapReduce</w:t>
+      </w:r>
+    </w:p>
+    <w:p>
+      <w:pPr>
+        <w:spacing w:after="0"/>
+        <w:rPr>
+          <w:sz w:val="24"/>
+          <w:szCs w:val="24"/>
+        </w:rPr>
+      </w:pPr>
+      <w:r>
+        <w:rPr>
+          <w:sz w:val="24"/>
+          <w:szCs w:val="24"/>
+        </w:rPr>
+        <w:t xml:space="preserve"> - which can run different distributed processing frame work in parallel on the same cluster</w:t>
+      </w:r>
+    </w:p>
+    <w:p>
+      <w:pPr>
+        <w:spacing w:after="0"/>
+        <w:rPr>
+          <w:sz w:val="24"/>
+          <w:szCs w:val="24"/>
+        </w:rPr>
+      </w:pPr>
+      <w:r>
+        <w:rPr>
+          <w:sz w:val="24"/>
+          <w:szCs w:val="24"/>
+        </w:rPr>
+        <w:t xml:space="preserve">-Main idea is to split the JOBTRACKER </w:t>
+      </w:r>
+      <w:proofErr w:type="spellStart"/>
+      <w:r>
+        <w:rPr>
+          <w:sz w:val="24"/>
+          <w:szCs w:val="24"/>
+        </w:rPr>
+        <w:t>responsibilitys</w:t>
+      </w:r>
+      <w:proofErr w:type="spellEnd"/>
+      <w:r>
+        <w:rPr>
+          <w:sz w:val="24"/>
+          <w:szCs w:val="24"/>
+        </w:rPr>
+        <w:t>:</w:t>
+      </w:r>
+    </w:p>
+    <w:p>
+      <w:pPr>
+        <w:spacing w:after="0"/>
+        <w:rPr>
+          <w:sz w:val="24"/>
+          <w:szCs w:val="24"/>
+        </w:rPr>
+      </w:pPr>
+      <w:r>
+        <w:rPr>
+          <w:sz w:val="24"/>
+          <w:szCs w:val="24"/>
+        </w:rPr>
+        <w:t xml:space="preserve"> - Resource Manager - (Job Scheduling)</w:t>
+      </w:r>
+    </w:p>
+    <w:p>
+      <w:pPr>
+        <w:spacing w:after="0"/>
+        <w:rPr>
+          <w:sz w:val="24"/>
+          <w:szCs w:val="24"/>
+        </w:rPr>
+      </w:pPr>
+      <w:r>
+        <w:rPr>
+          <w:sz w:val="24"/>
+          <w:szCs w:val="24"/>
+        </w:rPr>
+        <w:t xml:space="preserve"> - Application Master - (Task Monitoring)</w:t>
+      </w:r>
+    </w:p>
+    <w:p>
+      <w:pPr>
+        <w:spacing w:after="0"/>
+        <w:rPr>
+          <w:sz w:val="24"/>
+          <w:szCs w:val="24"/>
+        </w:rPr>
+      </w:pPr>
+    </w:p>
+    <w:p>
+      <w:pPr>
+        <w:spacing w:after="0"/>
+        <w:rPr>
+          <w:sz w:val="24"/>
+          <w:szCs w:val="24"/>
+        </w:rPr>
+      </w:pPr>
+      <w:r>
+        <w:rPr>
+          <w:sz w:val="24"/>
+          <w:szCs w:val="24"/>
+        </w:rPr>
+        <w:t>- older program written in MapReduce 1 work well with MapReuce2</w:t>
+      </w:r>
+    </w:p>
+    <w:p>
+      <w:pPr>
+        <w:spacing w:after="0"/>
+        <w:rPr>
+          <w:sz w:val="24"/>
+          <w:szCs w:val="24"/>
+        </w:rPr>
+      </w:pPr>
+      <w:r>
+        <w:rPr>
+          <w:sz w:val="24"/>
+          <w:szCs w:val="24"/>
+        </w:rPr>
+        <w:t xml:space="preserve">  - with MR2 only the way of execution of MR program changed</w:t>
+      </w:r>
+    </w:p>
+    <w:p>
+      <w:pPr>
+        <w:spacing w:after="0"/>
+        <w:rPr>
+          <w:sz w:val="24"/>
+          <w:szCs w:val="24"/>
+        </w:rPr>
+      </w:pPr>
+      <w:r>
+        <w:rPr>
+          <w:sz w:val="24"/>
+          <w:szCs w:val="24"/>
+        </w:rPr>
+        <w:tab/>
+        <w:t xml:space="preserve">-so the program written in older </w:t>
+      </w:r>
+      <w:proofErr w:type="spellStart"/>
+      <w:r>
+        <w:rPr>
+          <w:sz w:val="24"/>
+          <w:szCs w:val="24"/>
+        </w:rPr>
+        <w:t>api</w:t>
+      </w:r>
+      <w:proofErr w:type="spellEnd"/>
+      <w:r>
+        <w:rPr>
+          <w:sz w:val="24"/>
+          <w:szCs w:val="24"/>
+        </w:rPr>
+        <w:t xml:space="preserve"> still works on MR2</w:t>
+      </w:r>
+    </w:p>
+    <w:p>
+      <w:pPr>
+        <w:spacing w:after="0"/>
+        <w:rPr>
+          <w:sz w:val="24"/>
+          <w:szCs w:val="24"/>
+        </w:rPr>
+      </w:pPr>
+    </w:p>
+    <w:p>
+      <w:pPr>
+        <w:spacing w:after="0"/>
+        <w:rPr>
+          <w:sz w:val="24"/>
+          <w:szCs w:val="24"/>
+        </w:rPr>
+      </w:pPr>
+      <w:r>
+        <w:rPr>
+          <w:sz w:val="24"/>
+          <w:szCs w:val="24"/>
+        </w:rPr>
+        <w:t>Advantages-</w:t>
+      </w:r>
+    </w:p>
+    <w:p>
+      <w:pPr>
+        <w:spacing w:after="0"/>
+        <w:rPr>
+          <w:sz w:val="24"/>
+          <w:szCs w:val="24"/>
+        </w:rPr>
+      </w:pPr>
+      <w:r>
+        <w:rPr>
+          <w:sz w:val="24"/>
+          <w:szCs w:val="24"/>
+        </w:rPr>
+        <w:t>---------------</w:t>
+      </w:r>
+    </w:p>
+    <w:p>
+      <w:pPr>
+        <w:spacing w:after="0"/>
+        <w:rPr>
+          <w:sz w:val="24"/>
+          <w:szCs w:val="24"/>
+        </w:rPr>
+      </w:pPr>
+      <w:r>
+        <w:rPr>
+          <w:sz w:val="24"/>
+          <w:szCs w:val="24"/>
+        </w:rPr>
+        <w:t xml:space="preserve">- Increased Scalability: as the </w:t>
+      </w:r>
+      <w:proofErr w:type="spellStart"/>
+      <w:r>
+        <w:rPr>
+          <w:sz w:val="24"/>
+          <w:szCs w:val="24"/>
+        </w:rPr>
+        <w:t>JobTracker</w:t>
+      </w:r>
+      <w:proofErr w:type="spellEnd"/>
+      <w:r>
+        <w:rPr>
+          <w:sz w:val="24"/>
+          <w:szCs w:val="24"/>
+        </w:rPr>
+        <w:t xml:space="preserve"> task was split in to 2 </w:t>
+      </w:r>
+      <w:proofErr w:type="spellStart"/>
+      <w:r>
+        <w:rPr>
+          <w:sz w:val="24"/>
+          <w:szCs w:val="24"/>
+        </w:rPr>
+        <w:t>scalibity</w:t>
+      </w:r>
+      <w:proofErr w:type="spellEnd"/>
+      <w:r>
+        <w:rPr>
+          <w:sz w:val="24"/>
+          <w:szCs w:val="24"/>
+        </w:rPr>
+        <w:t xml:space="preserve"> increased dramatically</w:t>
+      </w:r>
+    </w:p>
+    <w:p>
+      <w:pPr>
+        <w:spacing w:after="0"/>
+        <w:rPr>
+          <w:sz w:val="24"/>
+          <w:szCs w:val="24"/>
+        </w:rPr>
+      </w:pPr>
+      <w:r>
+        <w:rPr>
+          <w:sz w:val="24"/>
+          <w:szCs w:val="24"/>
+        </w:rPr>
+        <w:t>- More than one Yarn could co-exist on the same cluster.</w:t>
+      </w:r>
+    </w:p>
+    <w:p>
+      <w:pPr>
+        <w:spacing w:after="0"/>
+        <w:rPr>
+          <w:sz w:val="24"/>
+          <w:szCs w:val="24"/>
+        </w:rPr>
+      </w:pPr>
+      <w:r>
+        <w:rPr>
+          <w:sz w:val="24"/>
+          <w:szCs w:val="24"/>
+        </w:rPr>
+        <w:t xml:space="preserve">  along with MR we can have another distributed data processing framework (spark) on the same cluster</w:t>
+      </w:r>
+    </w:p>
+    <w:p>
+      <w:pPr>
+        <w:spacing w:after="0"/>
+        <w:rPr>
+          <w:sz w:val="24"/>
+          <w:szCs w:val="24"/>
+        </w:rPr>
+      </w:pPr>
+      <w:r>
+        <w:rPr>
+          <w:sz w:val="24"/>
+          <w:szCs w:val="24"/>
+        </w:rPr>
+        <w:t>- better memory utilization with the concepts of containers</w:t>
+      </w:r>
+    </w:p>
+    <w:p>
+      <w:pPr>
+        <w:spacing w:after="0"/>
+        <w:rPr>
+          <w:sz w:val="24"/>
+          <w:szCs w:val="24"/>
+        </w:rPr>
+      </w:pPr>
+      <w:r>
+        <w:rPr>
+          <w:sz w:val="24"/>
+          <w:szCs w:val="24"/>
+        </w:rPr>
+        <w:t xml:space="preserve">  it is same as slots in classic MR - which are fixed in nature; </w:t>
+      </w:r>
+      <w:proofErr w:type="spellStart"/>
+      <w:r>
+        <w:rPr>
+          <w:sz w:val="24"/>
+          <w:szCs w:val="24"/>
+        </w:rPr>
+        <w:t>where as</w:t>
+      </w:r>
+      <w:proofErr w:type="spellEnd"/>
+      <w:r>
+        <w:rPr>
+          <w:sz w:val="24"/>
+          <w:szCs w:val="24"/>
+        </w:rPr>
+        <w:t xml:space="preserve"> containers or more flexible</w:t>
+      </w:r>
+    </w:p>
+    <w:p>
+      <w:pPr>
+        <w:spacing w:after="0"/>
+        <w:rPr>
+          <w:sz w:val="24"/>
+          <w:szCs w:val="24"/>
+        </w:rPr>
+      </w:pPr>
+      <w:r>
+        <w:rPr>
+          <w:sz w:val="24"/>
+          <w:szCs w:val="24"/>
+        </w:rPr>
+        <w:t xml:space="preserve">  in MR1 for single Task tracker would have fixed slots for map task and reduce task; </w:t>
+      </w:r>
+    </w:p>
+    <w:p>
+      <w:pPr>
+        <w:spacing w:after="0"/>
+        <w:rPr>
+          <w:sz w:val="24"/>
+          <w:szCs w:val="24"/>
+        </w:rPr>
+      </w:pPr>
+      <w:r>
+        <w:rPr>
+          <w:sz w:val="24"/>
+          <w:szCs w:val="24"/>
+        </w:rPr>
+        <w:t xml:space="preserve">  where as in containers it can run map/reduce or any other task and </w:t>
+      </w:r>
+      <w:proofErr w:type="spellStart"/>
+      <w:r>
+        <w:rPr>
+          <w:sz w:val="24"/>
+          <w:szCs w:val="24"/>
+        </w:rPr>
+        <w:t>flexable</w:t>
+      </w:r>
+      <w:proofErr w:type="spellEnd"/>
+      <w:r>
+        <w:rPr>
+          <w:sz w:val="24"/>
+          <w:szCs w:val="24"/>
+        </w:rPr>
+        <w:t xml:space="preserve"> in nature this results in better in memory utilization</w:t>
+      </w:r>
+    </w:p>
+    <w:p>
+      <w:pPr>
+        <w:spacing w:after="0"/>
+        <w:rPr>
+          <w:sz w:val="24"/>
+          <w:szCs w:val="24"/>
+        </w:rPr>
+      </w:pPr>
+    </w:p>
+    <w:p>
+      <w:pPr>
+        <w:spacing w:after="0"/>
+        <w:rPr>
+          <w:sz w:val="24"/>
+          <w:szCs w:val="24"/>
+        </w:rPr>
+      </w:pPr>
+      <w:r>
+        <w:rPr>
+          <w:sz w:val="24"/>
+          <w:szCs w:val="24"/>
+        </w:rPr>
+        <w:t>Entities in yarn</w:t>
+      </w:r>
+    </w:p>
+    <w:p>
+      <w:pPr>
+        <w:spacing w:after="0"/>
+        <w:rPr>
+          <w:sz w:val="24"/>
+          <w:szCs w:val="24"/>
+        </w:rPr>
+      </w:pPr>
+      <w:r>
+        <w:rPr>
+          <w:sz w:val="24"/>
+          <w:szCs w:val="24"/>
+        </w:rPr>
+        <w:t>---------------------</w:t>
+      </w:r>
+    </w:p>
+    <w:p>
+      <w:pPr>
+        <w:spacing w:after="0"/>
+        <w:rPr>
+          <w:sz w:val="24"/>
+          <w:szCs w:val="24"/>
+        </w:rPr>
+      </w:pPr>
+      <w:r>
+        <w:rPr>
+          <w:sz w:val="24"/>
+          <w:szCs w:val="24"/>
+        </w:rPr>
+        <w:t>1. Client - responsible for submitting the job and interact with map and reduce and HDFS framework</w:t>
+      </w:r>
+    </w:p>
+    <w:p>
+      <w:pPr>
+        <w:spacing w:after="0"/>
+        <w:rPr>
+          <w:sz w:val="24"/>
+          <w:szCs w:val="24"/>
+        </w:rPr>
+      </w:pPr>
+      <w:r>
+        <w:rPr>
+          <w:sz w:val="24"/>
+          <w:szCs w:val="24"/>
+        </w:rPr>
+        <w:t xml:space="preserve">2. Yarn Resource Manager - which is responsible for </w:t>
+      </w:r>
+      <w:proofErr w:type="spellStart"/>
+      <w:r>
+        <w:rPr>
+          <w:sz w:val="24"/>
+          <w:szCs w:val="24"/>
+        </w:rPr>
+        <w:t>alocating</w:t>
+      </w:r>
+      <w:proofErr w:type="spellEnd"/>
+      <w:r>
+        <w:rPr>
+          <w:sz w:val="24"/>
+          <w:szCs w:val="24"/>
+        </w:rPr>
+        <w:t xml:space="preserve"> the computing resources that are required by the job</w:t>
+      </w:r>
+    </w:p>
+    <w:p>
+      <w:pPr>
+        <w:spacing w:after="0"/>
+        <w:rPr>
+          <w:sz w:val="24"/>
+          <w:szCs w:val="24"/>
+        </w:rPr>
+      </w:pPr>
+      <w:r>
+        <w:rPr>
+          <w:sz w:val="24"/>
+          <w:szCs w:val="24"/>
+        </w:rPr>
+        <w:t xml:space="preserve">   job responsibilities can be classified in to 2</w:t>
+      </w:r>
+    </w:p>
+    <w:p>
+      <w:pPr>
+        <w:spacing w:after="0"/>
+        <w:rPr>
+          <w:sz w:val="24"/>
+          <w:szCs w:val="24"/>
+        </w:rPr>
+      </w:pPr>
+      <w:r>
+        <w:rPr>
+          <w:sz w:val="24"/>
+          <w:szCs w:val="24"/>
+        </w:rPr>
+        <w:t xml:space="preserve">   1. Scheduler - which responsible for scheduling of job; which does not perform monitoring/ tracking of job</w:t>
+      </w:r>
+    </w:p>
+    <w:p>
+      <w:pPr>
+        <w:spacing w:after="0"/>
+        <w:rPr>
+          <w:sz w:val="24"/>
+          <w:szCs w:val="24"/>
+        </w:rPr>
+      </w:pPr>
+      <w:r>
+        <w:rPr>
+          <w:sz w:val="24"/>
+          <w:szCs w:val="24"/>
+        </w:rPr>
+        <w:t xml:space="preserve">   2. Application Manager - which monitors the application status</w:t>
+      </w:r>
+    </w:p>
+    <w:p>
+      <w:pPr>
+        <w:spacing w:after="0"/>
+        <w:rPr>
+          <w:sz w:val="24"/>
+          <w:szCs w:val="24"/>
+        </w:rPr>
+      </w:pPr>
+      <w:r>
+        <w:rPr>
+          <w:sz w:val="24"/>
+          <w:szCs w:val="24"/>
+        </w:rPr>
+        <w:t>3. Yarn Node Manager - it is present on all the slave node; responsible for launch and managing the containers</w:t>
+      </w:r>
+    </w:p>
+    <w:p>
+      <w:pPr>
+        <w:spacing w:after="0"/>
+        <w:rPr>
+          <w:sz w:val="24"/>
+          <w:szCs w:val="24"/>
+        </w:rPr>
+      </w:pPr>
+      <w:r>
+        <w:rPr>
+          <w:sz w:val="24"/>
+          <w:szCs w:val="24"/>
+        </w:rPr>
+        <w:t xml:space="preserve">4. MR Application Master - it is responsible for execution of the job that is associated with; </w:t>
+      </w:r>
+    </w:p>
+    <w:p>
+      <w:pPr>
+        <w:spacing w:after="0"/>
+        <w:rPr>
+          <w:sz w:val="24"/>
+          <w:szCs w:val="24"/>
+        </w:rPr>
+      </w:pPr>
+      <w:r>
+        <w:rPr>
+          <w:sz w:val="24"/>
+          <w:szCs w:val="24"/>
+        </w:rPr>
+        <w:lastRenderedPageBreak/>
+        <w:t xml:space="preserve">         - it is the one which </w:t>
+      </w:r>
+      <w:proofErr w:type="spellStart"/>
+      <w:r>
+        <w:rPr>
+          <w:sz w:val="24"/>
+          <w:szCs w:val="24"/>
+        </w:rPr>
+        <w:t>coorbinates</w:t>
+      </w:r>
+      <w:proofErr w:type="spellEnd"/>
+      <w:r>
+        <w:rPr>
+          <w:sz w:val="24"/>
+          <w:szCs w:val="24"/>
+        </w:rPr>
+        <w:t xml:space="preserve"> the task running and monitors the progress and aggregates it and sends the report to its client</w:t>
+      </w:r>
+    </w:p>
+    <w:p>
+      <w:pPr>
+        <w:spacing w:after="0"/>
+        <w:rPr>
+          <w:sz w:val="24"/>
+          <w:szCs w:val="24"/>
+        </w:rPr>
+      </w:pPr>
+      <w:r>
+        <w:rPr>
+          <w:sz w:val="24"/>
+          <w:szCs w:val="24"/>
+        </w:rPr>
+        <w:t xml:space="preserve">         - it is </w:t>
+      </w:r>
+      <w:proofErr w:type="spellStart"/>
+      <w:r>
+        <w:rPr>
+          <w:sz w:val="24"/>
+          <w:szCs w:val="24"/>
+        </w:rPr>
+        <w:t>sponed</w:t>
+      </w:r>
+      <w:proofErr w:type="spellEnd"/>
+      <w:r>
+        <w:rPr>
+          <w:sz w:val="24"/>
+          <w:szCs w:val="24"/>
+        </w:rPr>
+        <w:t>(launched) under the Node Manager under the instructions of Resource Manager;</w:t>
+      </w:r>
+    </w:p>
+    <w:p>
+      <w:pPr>
+        <w:spacing w:after="0"/>
+        <w:rPr>
+          <w:sz w:val="24"/>
+          <w:szCs w:val="24"/>
+        </w:rPr>
+      </w:pPr>
+      <w:r>
+        <w:rPr>
+          <w:sz w:val="24"/>
+          <w:szCs w:val="24"/>
+        </w:rPr>
+        <w:t xml:space="preserve"> </w:t>
+      </w:r>
+      <w:r>
+        <w:rPr>
+          <w:sz w:val="24"/>
+          <w:szCs w:val="24"/>
+        </w:rPr>
+        <w:tab/>
+      </w:r>
+      <w:r>
+        <w:rPr>
+          <w:sz w:val="24"/>
+          <w:szCs w:val="24"/>
+        </w:rPr>
+        <w:tab/>
+        <w:t xml:space="preserve">- it is </w:t>
+      </w:r>
+      <w:proofErr w:type="spellStart"/>
+      <w:r>
+        <w:rPr>
+          <w:sz w:val="24"/>
+          <w:szCs w:val="24"/>
+        </w:rPr>
+        <w:t>sponed</w:t>
+      </w:r>
+      <w:proofErr w:type="spellEnd"/>
+      <w:r>
+        <w:rPr>
+          <w:sz w:val="24"/>
+          <w:szCs w:val="24"/>
+        </w:rPr>
+        <w:t xml:space="preserve"> for ever job and terminates after the job completion</w:t>
+      </w:r>
+    </w:p>
+    <w:p>
+      <w:pPr>
+        <w:spacing w:after="0"/>
+        <w:rPr>
+          <w:sz w:val="24"/>
+          <w:szCs w:val="24"/>
+        </w:rPr>
+      </w:pPr>
+      <w:r>
+        <w:rPr>
+          <w:sz w:val="24"/>
+          <w:szCs w:val="24"/>
+        </w:rPr>
+        <w:t>5.Yarn Child - it manages the execution of map and reduce task; responsible to send updates and progress to the application master</w:t>
+      </w:r>
+    </w:p>
+    <w:p>
+      <w:pPr>
+        <w:spacing w:after="0"/>
+        <w:rPr>
+          <w:sz w:val="24"/>
+          <w:szCs w:val="24"/>
+        </w:rPr>
+      </w:pPr>
+      <w:r>
+        <w:rPr>
+          <w:sz w:val="24"/>
+          <w:szCs w:val="24"/>
+        </w:rPr>
+        <w:t xml:space="preserve">6. Distributed File System - which contains all necessary input and the place where the output files are returned to </w:t>
+      </w:r>
+    </w:p>
+    <w:p>
+      <w:pPr>
+        <w:spacing w:after="0"/>
+      </w:pPr>
+    </w:p>
     <w:sectPr>
       <w:pgSz w:w="12240" w:h="15840"/>
       <w:pgMar w:top="1440" w:right="1440" w:bottom="1440" w:left="1440" w:header="720" w:footer="720" w:gutter="0"/>

</xml_diff>

<commit_message>
ToRead and Interview Help updated
</commit_message>
<xml_diff>
--- a/ToRead/InterviewHelp.docx
+++ b/ToRead/InterviewHelp.docx
@@ -86,21 +86,8 @@
       </w:r>
       <w:r>
         <w:tab/>
-        <w:t xml:space="preserve">The process running the </w:t>
-      </w:r>
-      <w:proofErr w:type="gramStart"/>
-      <w:r>
-        <w:t>main(</w:t>
-      </w:r>
-      <w:proofErr w:type="gramEnd"/>
-      <w:r>
-        <w:t xml:space="preserve">) function of the application and creating the </w:t>
-      </w:r>
-      <w:proofErr w:type="spellStart"/>
-      <w:r>
-        <w:t>SparkContext</w:t>
-      </w:r>
-      <w:proofErr w:type="spellEnd"/>
+        <w:t>The process running the main() function of the application and creating the SparkContext</w:t>
+      </w:r>
       <w:r>
         <w:t>.</w:t>
       </w:r>
@@ -175,7 +162,6 @@
         </w:rPr>
         <w:t>Driver program contains application's </w:t>
       </w:r>
-      <w:proofErr w:type="gramStart"/>
       <w:r>
         <w:rPr>
           <w:rFonts w:ascii="Arial" w:eastAsia="Times New Roman" w:hAnsi="Arial" w:cs="Arial"/>
@@ -186,20 +172,7 @@
           <w:sz w:val="20"/>
           <w:szCs w:val="20"/>
         </w:rPr>
-        <w:t>main(</w:t>
-      </w:r>
-      <w:proofErr w:type="gramEnd"/>
-      <w:r>
-        <w:rPr>
-          <w:rFonts w:ascii="Arial" w:eastAsia="Times New Roman" w:hAnsi="Arial" w:cs="Arial"/>
-          <w:b/>
-          <w:i/>
-          <w:iCs/>
-          <w:color w:val="333333"/>
-          <w:sz w:val="20"/>
-          <w:szCs w:val="20"/>
-        </w:rPr>
-        <w:t>)</w:t>
+        <w:t>main()</w:t>
       </w:r>
       <w:r>
         <w:rPr>
@@ -237,29 +210,7 @@
           <w:sz w:val="20"/>
           <w:szCs w:val="20"/>
         </w:rPr>
-        <w:t xml:space="preserve">It is the process which is running the user code which in turn create the </w:t>
-      </w:r>
-      <w:proofErr w:type="spellStart"/>
-      <w:r>
-        <w:rPr>
-          <w:rFonts w:ascii="Arial" w:eastAsia="Times New Roman" w:hAnsi="Arial" w:cs="Arial"/>
-          <w:b/>
-          <w:color w:val="333333"/>
-          <w:sz w:val="20"/>
-          <w:szCs w:val="20"/>
-        </w:rPr>
-        <w:t>SparkContext</w:t>
-      </w:r>
-      <w:proofErr w:type="spellEnd"/>
-      <w:r>
-        <w:rPr>
-          <w:rFonts w:ascii="Arial" w:eastAsia="Times New Roman" w:hAnsi="Arial" w:cs="Arial"/>
-          <w:b/>
-          <w:color w:val="333333"/>
-          <w:sz w:val="20"/>
-          <w:szCs w:val="20"/>
-        </w:rPr>
-        <w:t xml:space="preserve"> object, </w:t>
+        <w:t>It is the process which is running the user code which in turn create the SparkContext object, </w:t>
       </w:r>
       <w:hyperlink r:id="rId7" w:history="1">
         <w:r>
@@ -358,112 +309,28 @@
         </w:rPr>
         <w:t>through a </w:t>
       </w:r>
-      <w:proofErr w:type="spellStart"/>
+      <w:hyperlink r:id="rId10" w:history="1">
+        <w:r>
+          <w:rPr>
+            <w:rFonts w:ascii="Arial" w:eastAsia="Times New Roman" w:hAnsi="Arial" w:cs="Arial"/>
+            <w:b/>
+            <w:bCs/>
+            <w:color w:val="E7797A"/>
+            <w:sz w:val="20"/>
+            <w:szCs w:val="20"/>
+            <w:u w:val="single"/>
+          </w:rPr>
+          <w:t>SparkContext</w:t>
+        </w:r>
+      </w:hyperlink>
       <w:r>
         <w:rPr>
           <w:rFonts w:ascii="Arial" w:eastAsia="Times New Roman" w:hAnsi="Arial" w:cs="Arial"/>
-          <w:b/>
-          <w:bCs/>
-          <w:color w:val="333333"/>
-          <w:sz w:val="20"/>
-          <w:szCs w:val="20"/>
-        </w:rPr>
-        <w:fldChar w:fldCharType="begin"/>
-      </w:r>
-      <w:r>
-        <w:rPr>
-          <w:rFonts w:ascii="Arial" w:eastAsia="Times New Roman" w:hAnsi="Arial" w:cs="Arial"/>
-          <w:b/>
-          <w:bCs/>
-          <w:color w:val="333333"/>
-          <w:sz w:val="20"/>
-          <w:szCs w:val="20"/>
-        </w:rPr>
-        <w:instrText xml:space="preserve"> HYPERLINK "http://data-flair.training/blogs/sparkcontext-in-apache-spark-tutorial/" </w:instrText>
-      </w:r>
-      <w:r>
-        <w:rPr>
-          <w:rFonts w:ascii="Arial" w:eastAsia="Times New Roman" w:hAnsi="Arial" w:cs="Arial"/>
-          <w:b/>
-          <w:bCs/>
-          <w:color w:val="333333"/>
-          <w:sz w:val="20"/>
-          <w:szCs w:val="20"/>
-        </w:rPr>
-        <w:fldChar w:fldCharType="separate"/>
-      </w:r>
-      <w:r>
-        <w:rPr>
-          <w:rFonts w:ascii="Arial" w:eastAsia="Times New Roman" w:hAnsi="Arial" w:cs="Arial"/>
-          <w:b/>
-          <w:bCs/>
-          <w:color w:val="E7797A"/>
-          <w:sz w:val="20"/>
-          <w:szCs w:val="20"/>
-          <w:u w:val="single"/>
-        </w:rPr>
-        <w:t>SparkContext</w:t>
-      </w:r>
-      <w:proofErr w:type="spellEnd"/>
-      <w:r>
-        <w:rPr>
-          <w:rFonts w:ascii="Arial" w:eastAsia="Times New Roman" w:hAnsi="Arial" w:cs="Arial"/>
-          <w:b/>
-          <w:bCs/>
-          <w:color w:val="333333"/>
-          <w:sz w:val="20"/>
-          <w:szCs w:val="20"/>
-        </w:rPr>
-        <w:fldChar w:fldCharType="end"/>
-      </w:r>
-      <w:r>
-        <w:rPr>
-          <w:rFonts w:ascii="Arial" w:eastAsia="Times New Roman" w:hAnsi="Arial" w:cs="Arial"/>
-          <w:color w:val="333333"/>
-          <w:sz w:val="20"/>
-          <w:szCs w:val="20"/>
-        </w:rPr>
-        <w:t xml:space="preserve"> object which represents a connection to computing cluster (From Spark 2.0 onwards we can access </w:t>
-      </w:r>
-      <w:proofErr w:type="spellStart"/>
-      <w:r>
-        <w:rPr>
-          <w:rFonts w:ascii="Arial" w:eastAsia="Times New Roman" w:hAnsi="Arial" w:cs="Arial"/>
-          <w:color w:val="333333"/>
-          <w:sz w:val="20"/>
-          <w:szCs w:val="20"/>
-        </w:rPr>
-        <w:t>SparkContext</w:t>
-      </w:r>
-      <w:proofErr w:type="spellEnd"/>
-      <w:r>
-        <w:rPr>
-          <w:rFonts w:ascii="Arial" w:eastAsia="Times New Roman" w:hAnsi="Arial" w:cs="Arial"/>
-          <w:color w:val="333333"/>
-          <w:sz w:val="20"/>
-          <w:szCs w:val="20"/>
-        </w:rPr>
-        <w:t xml:space="preserve"> object through </w:t>
-      </w:r>
-      <w:proofErr w:type="spellStart"/>
-      <w:r>
-        <w:rPr>
-          <w:rFonts w:ascii="Arial" w:eastAsia="Times New Roman" w:hAnsi="Arial" w:cs="Arial"/>
-          <w:color w:val="333333"/>
-          <w:sz w:val="20"/>
-          <w:szCs w:val="20"/>
-        </w:rPr>
-        <w:t>SparkSession</w:t>
-      </w:r>
-      <w:proofErr w:type="spellEnd"/>
-      <w:r>
-        <w:rPr>
-          <w:rFonts w:ascii="Arial" w:eastAsia="Times New Roman" w:hAnsi="Arial" w:cs="Arial"/>
-          <w:color w:val="333333"/>
-          <w:sz w:val="20"/>
-          <w:szCs w:val="20"/>
-        </w:rPr>
-        <w:t>).</w:t>
+          <w:color w:val="333333"/>
+          <w:sz w:val="20"/>
+          <w:szCs w:val="20"/>
+        </w:rPr>
+        <w:t> object which represents a connection to computing cluster (From Spark 2.0 onwards we can access SparkContext object through SparkSession).</w:t>
       </w:r>
     </w:p>
     <w:p>
@@ -547,7 +414,7 @@
         </w:rPr>
         <w:t>Spark program creates a logical plan called </w:t>
       </w:r>
-      <w:hyperlink r:id="rId10" w:history="1">
+      <w:hyperlink r:id="rId11" w:history="1">
         <w:r>
           <w:rPr>
             <w:rFonts w:ascii="Arial" w:eastAsia="Times New Roman" w:hAnsi="Arial" w:cs="Arial"/>
@@ -597,7 +464,7 @@
                     </pic:cNvPicPr>
                   </pic:nvPicPr>
                   <pic:blipFill>
-                    <a:blip r:embed="rId11">
+                    <a:blip r:embed="rId12">
                       <a:extLst>
                         <a:ext uri="{28A0092B-C50C-407E-A947-70E740481C1C}">
                           <a14:useLocalDpi xmlns:a14="http://schemas.microsoft.com/office/drawing/2010/main" val="0"/>
@@ -778,8 +645,6 @@
         </w:rPr>
         <w:t>4- Columnar storage gives better-summarized data and follows type-specific encoding.</w:t>
       </w:r>
-      <w:bookmarkStart w:id="0" w:name="_GoBack"/>
-      <w:bookmarkEnd w:id="0"/>
     </w:p>
     <w:p>
       <w:pPr>
@@ -802,7 +667,7 @@
         </w:rPr>
         <w:t>Parquet is an open source file format for </w:t>
       </w:r>
-      <w:hyperlink r:id="rId12" w:history="1">
+      <w:hyperlink r:id="rId13" w:history="1">
         <w:r>
           <w:rPr>
             <w:rStyle w:val="Hyperlink"/>
@@ -877,8 +742,8 @@
           <w:szCs w:val="20"/>
         </w:rPr>
         <w:br/>
-      </w:r>
-      <w:proofErr w:type="gramStart"/>
+        <w:t>2)I/O will be reduced as we can efficiently scan only a subset of the columns while reading the data. Better compression also reduces the bandwidth required to read the input.</w:t>
+      </w:r>
       <w:r>
         <w:rPr>
           <w:rFonts w:ascii="Arial" w:hAnsi="Arial" w:cs="Arial"/>
@@ -886,46 +751,8 @@
           <w:sz w:val="20"/>
           <w:szCs w:val="20"/>
         </w:rPr>
-        <w:t>2)I</w:t>
-      </w:r>
-      <w:proofErr w:type="gramEnd"/>
-      <w:r>
-        <w:rPr>
-          <w:rFonts w:ascii="Arial" w:hAnsi="Arial" w:cs="Arial"/>
-          <w:color w:val="333333"/>
-          <w:sz w:val="20"/>
-          <w:szCs w:val="20"/>
-        </w:rPr>
-        <w:t>/O will be reduced as we can efficiently scan only a subset of the columns while reading the data. Better compression also reduces the bandwidth required to read the input.</w:t>
-      </w:r>
-      <w:r>
-        <w:rPr>
-          <w:rFonts w:ascii="Arial" w:hAnsi="Arial" w:cs="Arial"/>
-          <w:color w:val="333333"/>
-          <w:sz w:val="20"/>
-          <w:szCs w:val="20"/>
-        </w:rPr>
         <w:br/>
-      </w:r>
-      <w:proofErr w:type="gramStart"/>
-      <w:r>
-        <w:rPr>
-          <w:rFonts w:ascii="Arial" w:hAnsi="Arial" w:cs="Arial"/>
-          <w:color w:val="333333"/>
-          <w:sz w:val="20"/>
-          <w:szCs w:val="20"/>
-        </w:rPr>
-        <w:t>3)As</w:t>
-      </w:r>
-      <w:proofErr w:type="gramEnd"/>
-      <w:r>
-        <w:rPr>
-          <w:rFonts w:ascii="Arial" w:hAnsi="Arial" w:cs="Arial"/>
-          <w:color w:val="333333"/>
-          <w:sz w:val="20"/>
-          <w:szCs w:val="20"/>
-        </w:rPr>
-        <w:t xml:space="preserve"> we store data of the same type in each column, we can use encoding better suited to the modern processors’ pipeline by making instruction branching more predictable.</w:t>
+        <w:t>3)As we store data of the same type in each column, we can use encoding better suited to the modern processors’ pipeline by making instruction branching more predictable.</w:t>
       </w:r>
     </w:p>
     <w:p/>
@@ -996,23 +823,7 @@
           <w:sz w:val="24"/>
           <w:szCs w:val="24"/>
         </w:rPr>
-        <w:t xml:space="preserve">- Yet Another </w:t>
-      </w:r>
-      <w:proofErr w:type="spellStart"/>
-      <w:r>
-        <w:rPr>
-          <w:sz w:val="24"/>
-          <w:szCs w:val="24"/>
-        </w:rPr>
-        <w:t>Resourec</w:t>
-      </w:r>
-      <w:proofErr w:type="spellEnd"/>
-      <w:r>
-        <w:rPr>
-          <w:sz w:val="24"/>
-          <w:szCs w:val="24"/>
-        </w:rPr>
-        <w:t xml:space="preserve"> Negotiator (MapReduce-2)</w:t>
+        <w:t>- Yet Another Resourec Negotiator (MapReduce-2)</w:t>
       </w:r>
     </w:p>
     <w:p>
@@ -1090,23 +901,7 @@
           <w:sz w:val="24"/>
           <w:szCs w:val="24"/>
         </w:rPr>
-        <w:t xml:space="preserve">-Main idea is to split the JOBTRACKER </w:t>
-      </w:r>
-      <w:proofErr w:type="spellStart"/>
-      <w:r>
-        <w:rPr>
-          <w:sz w:val="24"/>
-          <w:szCs w:val="24"/>
-        </w:rPr>
-        <w:t>responsibilitys</w:t>
-      </w:r>
-      <w:proofErr w:type="spellEnd"/>
-      <w:r>
-        <w:rPr>
-          <w:sz w:val="24"/>
-          <w:szCs w:val="24"/>
-        </w:rPr>
-        <w:t>:</w:t>
+        <w:t>-Main idea is to split the JOBTRACKER responsibilitys:</w:t>
       </w:r>
     </w:p>
     <w:p>
@@ -1196,23 +991,7 @@
           <w:szCs w:val="24"/>
         </w:rPr>
         <w:tab/>
-        <w:t xml:space="preserve">-so the program written in older </w:t>
-      </w:r>
-      <w:proofErr w:type="spellStart"/>
-      <w:r>
-        <w:rPr>
-          <w:sz w:val="24"/>
-          <w:szCs w:val="24"/>
-        </w:rPr>
-        <w:t>api</w:t>
-      </w:r>
-      <w:proofErr w:type="spellEnd"/>
-      <w:r>
-        <w:rPr>
-          <w:sz w:val="24"/>
-          <w:szCs w:val="24"/>
-        </w:rPr>
-        <w:t xml:space="preserve"> still works on MR2</w:t>
+        <w:t>-so the program written in older api still works on MR2</w:t>
       </w:r>
     </w:p>
     <w:p>
@@ -1269,39 +1048,7 @@
           <w:sz w:val="24"/>
           <w:szCs w:val="24"/>
         </w:rPr>
-        <w:t xml:space="preserve">- Increased Scalability: as the </w:t>
-      </w:r>
-      <w:proofErr w:type="spellStart"/>
-      <w:r>
-        <w:rPr>
-          <w:sz w:val="24"/>
-          <w:szCs w:val="24"/>
-        </w:rPr>
-        <w:t>JobTracker</w:t>
-      </w:r>
-      <w:proofErr w:type="spellEnd"/>
-      <w:r>
-        <w:rPr>
-          <w:sz w:val="24"/>
-          <w:szCs w:val="24"/>
-        </w:rPr>
-        <w:t xml:space="preserve"> task was split in to 2 </w:t>
-      </w:r>
-      <w:proofErr w:type="spellStart"/>
-      <w:r>
-        <w:rPr>
-          <w:sz w:val="24"/>
-          <w:szCs w:val="24"/>
-        </w:rPr>
-        <w:t>scalibity</w:t>
-      </w:r>
-      <w:proofErr w:type="spellEnd"/>
-      <w:r>
-        <w:rPr>
-          <w:sz w:val="24"/>
-          <w:szCs w:val="24"/>
-        </w:rPr>
-        <w:t xml:space="preserve"> increased dramatically</w:t>
+        <w:t>- Increased Scalability: as the JobTracker task was split in to 2 scalibity increased dramatically</w:t>
       </w:r>
     </w:p>
     <w:p>
@@ -1365,23 +1112,21 @@
           <w:sz w:val="24"/>
           <w:szCs w:val="24"/>
         </w:rPr>
-        <w:t xml:space="preserve">  it is same as slots in classic MR - which are fixed in nature; </w:t>
-      </w:r>
-      <w:proofErr w:type="spellStart"/>
-      <w:r>
-        <w:rPr>
-          <w:sz w:val="24"/>
-          <w:szCs w:val="24"/>
-        </w:rPr>
-        <w:t>where as</w:t>
-      </w:r>
-      <w:proofErr w:type="spellEnd"/>
-      <w:r>
-        <w:rPr>
-          <w:sz w:val="24"/>
-          <w:szCs w:val="24"/>
-        </w:rPr>
-        <w:t xml:space="preserve"> containers or more flexible</w:t>
+        <w:t xml:space="preserve">  it is same as slots in classic MR - which are fixed in nature; where as containers </w:t>
+      </w:r>
+      <w:r>
+        <w:rPr>
+          <w:sz w:val="24"/>
+          <w:szCs w:val="24"/>
+        </w:rPr>
+        <w:t>are</w:t>
+      </w:r>
+      <w:r>
+        <w:rPr>
+          <w:sz w:val="24"/>
+          <w:szCs w:val="24"/>
+        </w:rPr>
+        <w:t xml:space="preserve"> more flexible</w:t>
       </w:r>
     </w:p>
     <w:p>
@@ -1415,15 +1160,13 @@
         </w:rPr>
         <w:t xml:space="preserve">  where as in containers it can run map/reduce or any other task and </w:t>
       </w:r>
-      <w:proofErr w:type="spellStart"/>
-      <w:r>
-        <w:rPr>
-          <w:sz w:val="24"/>
-          <w:szCs w:val="24"/>
-        </w:rPr>
-        <w:t>flexable</w:t>
-      </w:r>
-      <w:proofErr w:type="spellEnd"/>
+      <w:r>
+        <w:rPr>
+          <w:sz w:val="24"/>
+          <w:szCs w:val="24"/>
+        </w:rPr>
+        <w:t>flexible</w:t>
+      </w:r>
       <w:r>
         <w:rPr>
           <w:sz w:val="24"/>
@@ -1504,15 +1247,13 @@
         </w:rPr>
         <w:t xml:space="preserve">2. Yarn Resource Manager - which is responsible for </w:t>
       </w:r>
-      <w:proofErr w:type="spellStart"/>
-      <w:r>
-        <w:rPr>
-          <w:sz w:val="24"/>
-          <w:szCs w:val="24"/>
-        </w:rPr>
-        <w:t>alocating</w:t>
-      </w:r>
-      <w:proofErr w:type="spellEnd"/>
+      <w:r>
+        <w:rPr>
+          <w:sz w:val="24"/>
+          <w:szCs w:val="24"/>
+        </w:rPr>
+        <w:t>allocating</w:t>
+      </w:r>
       <w:r>
         <w:rPr>
           <w:sz w:val="24"/>
@@ -1615,23 +1356,7 @@
           <w:szCs w:val="24"/>
         </w:rPr>
         <w:lastRenderedPageBreak/>
-        <w:t xml:space="preserve">         - it is the one which </w:t>
-      </w:r>
-      <w:proofErr w:type="spellStart"/>
-      <w:r>
-        <w:rPr>
-          <w:sz w:val="24"/>
-          <w:szCs w:val="24"/>
-        </w:rPr>
-        <w:t>coorbinates</w:t>
-      </w:r>
-      <w:proofErr w:type="spellEnd"/>
-      <w:r>
-        <w:rPr>
-          <w:sz w:val="24"/>
-          <w:szCs w:val="24"/>
-        </w:rPr>
-        <w:t xml:space="preserve"> the task running and monitors the progress and aggregates it and sends the report to its client</w:t>
+        <w:t xml:space="preserve">         - it is the one which coorbinates the task running and monitors the progress and aggregates it and sends the report to its client</w:t>
       </w:r>
     </w:p>
     <w:p>
@@ -1649,7 +1374,6 @@
         </w:rPr>
         <w:t xml:space="preserve">         - it is </w:t>
       </w:r>
-      <w:proofErr w:type="spellStart"/>
       <w:r>
         <w:rPr>
           <w:sz w:val="24"/>
@@ -1657,7 +1381,6 @@
         </w:rPr>
         <w:t>sponed</w:t>
       </w:r>
-      <w:proofErr w:type="spellEnd"/>
       <w:r>
         <w:rPr>
           <w:sz w:val="24"/>
@@ -1694,23 +1417,7 @@
           <w:szCs w:val="24"/>
         </w:rPr>
         <w:tab/>
-        <w:t xml:space="preserve">- it is </w:t>
-      </w:r>
-      <w:proofErr w:type="spellStart"/>
-      <w:r>
-        <w:rPr>
-          <w:sz w:val="24"/>
-          <w:szCs w:val="24"/>
-        </w:rPr>
-        <w:t>sponed</w:t>
-      </w:r>
-      <w:proofErr w:type="spellEnd"/>
-      <w:r>
-        <w:rPr>
-          <w:sz w:val="24"/>
-          <w:szCs w:val="24"/>
-        </w:rPr>
-        <w:t xml:space="preserve"> for ever job and terminates after the job completion</w:t>
+        <w:t>- it is sponed for ever job and terminates after the job completion</w:t>
       </w:r>
     </w:p>
     <w:p>
@@ -1743,6 +1450,111 @@
           <w:szCs w:val="24"/>
         </w:rPr>
         <w:t xml:space="preserve">6. Distributed File System - which contains all necessary input and the place where the output files are returned to </w:t>
+      </w:r>
+    </w:p>
+    <w:p>
+      <w:pPr>
+        <w:spacing w:after="0"/>
+      </w:pPr>
+    </w:p>
+    <w:p>
+      <w:pPr>
+        <w:spacing w:after="0"/>
+      </w:pPr>
+    </w:p>
+    <w:p>
+      <w:pPr>
+        <w:spacing w:after="0"/>
+      </w:pPr>
+    </w:p>
+    <w:p>
+      <w:pPr>
+        <w:spacing w:after="0"/>
+      </w:pPr>
+      <w:r>
+        <w:t>Difference b/w MR1 and MR2</w:t>
+      </w:r>
+    </w:p>
+    <w:p>
+      <w:pPr>
+        <w:spacing w:after="0"/>
+      </w:pPr>
+      <w:r>
+        <w:t>-------------------------------------------------</w:t>
+      </w:r>
+      <w:bookmarkStart w:id="0" w:name="_GoBack"/>
+      <w:bookmarkEnd w:id="0"/>
+    </w:p>
+    <w:p>
+      <w:pPr>
+        <w:spacing w:after="0"/>
+      </w:pPr>
+    </w:p>
+    <w:p>
+      <w:pPr>
+        <w:spacing w:after="0"/>
+      </w:pPr>
+      <w:r>
+        <w:t>MR1 – default block size 64 MB</w:t>
+      </w:r>
+      <w:r>
+        <w:tab/>
+      </w:r>
+      <w:r>
+        <w:tab/>
+      </w:r>
+      <w:r>
+        <w:tab/>
+      </w:r>
+    </w:p>
+    <w:p>
+      <w:pPr>
+        <w:spacing w:after="0"/>
+      </w:pPr>
+      <w:r>
+        <w:t>MR2 – Default block size is 128 MB</w:t>
+      </w:r>
+    </w:p>
+    <w:p>
+      <w:pPr>
+        <w:spacing w:after="0"/>
+      </w:pPr>
+    </w:p>
+    <w:p>
+      <w:pPr>
+        <w:spacing w:after="0"/>
+      </w:pPr>
+      <w:r>
+        <w:t>MR1</w:t>
+      </w:r>
+    </w:p>
+    <w:p>
+      <w:pPr>
+        <w:spacing w:after="0"/>
+      </w:pPr>
+      <w:r>
+        <w:t>As a result Name node has to store less more info (meta data) in memory(RAM)</w:t>
+      </w:r>
+    </w:p>
+    <w:p>
+      <w:pPr>
+        <w:spacing w:after="0"/>
+      </w:pPr>
+    </w:p>
+    <w:p>
+      <w:pPr>
+        <w:spacing w:after="0"/>
+      </w:pPr>
+      <w:r>
+        <w:t>MR2</w:t>
+      </w:r>
+    </w:p>
+    <w:p>
+      <w:pPr>
+        <w:spacing w:after="0"/>
+      </w:pPr>
+      <w:r>
+        <w:t>As a result Name Node has to store less meta data in memory(RAM) –</w:t>
       </w:r>
     </w:p>
     <w:p>

</xml_diff>